<commit_message>
finish third pcl api: BoundaryEstimation
</commit_message>
<xml_diff>
--- a/其他资料/PCL_API分类.docx
+++ b/其他资料/PCL_API分类.docx
@@ -30,6 +30,7 @@
     <w:p>
       <w:pPr>
         <w:numPr>
+          <w:ilvl w:val="0"/>
           <w:numId w:val="0"/>
         </w:numPr>
         <w:bidi w:val="0"/>
@@ -104,6 +105,7 @@
     <w:p>
       <w:pPr>
         <w:numPr>
+          <w:ilvl w:val="0"/>
           <w:numId w:val="0"/>
         </w:numPr>
         <w:ind w:leftChars="0" w:firstLine="420" w:firstLineChars="0"/>
@@ -288,9 +290,17 @@
       </w:r>
       <w:r>
         <w:rPr>
-          <w:rStyle w:val="9"/>
-        </w:rPr>
-        <w:t>pcl::BoundaryEstimation&lt; PointInT, PointNT, PointOutT &gt;</w:t>
+          <w:rStyle w:val="8"/>
+        </w:rPr>
+        <w:t>pcl::BoundaryEst</w:t>
+      </w:r>
+      <w:bookmarkStart w:id="0" w:name="_GoBack"/>
+      <w:bookmarkEnd w:id="0"/>
+      <w:r>
+        <w:rPr>
+          <w:rStyle w:val="8"/>
+        </w:rPr>
+        <w:t>imation&lt; PointInT, PointNT, PointOutT &gt;</w:t>
       </w:r>
       <w:r>
         <w:rPr>
@@ -2323,8 +2333,6 @@
         </w:rPr>
         <w:t>Octree:</w:t>
       </w:r>
-      <w:bookmarkStart w:id="0" w:name="_GoBack"/>
-      <w:bookmarkEnd w:id="0"/>
     </w:p>
     <w:p>
       <w:pPr>

</xml_diff>

<commit_message>
finish 4th pcl api: BRISKEstimation
</commit_message>
<xml_diff>
--- a/其他资料/PCL_API分类.docx
+++ b/其他资料/PCL_API分类.docx
@@ -292,7 +292,50 @@
         <w:rPr>
           <w:rStyle w:val="8"/>
         </w:rPr>
-        <w:t>pcl::BoundaryEst</w:t>
+        <w:t>pcl::BoundaryEstimation&lt; PointInT, PointNT, PointOutT &gt;</w:t>
+      </w:r>
+      <w:r>
+        <w:rPr>
+          <w:rStyle w:val="9"/>
+        </w:rPr>
+        <w:fldChar w:fldCharType="end"/>
+      </w:r>
+    </w:p>
+    <w:p>
+      <w:pPr>
+        <w:numPr>
+          <w:ilvl w:val="0"/>
+          <w:numId w:val="2"/>
+        </w:numPr>
+        <w:bidi w:val="0"/>
+        <w:ind w:left="0" w:leftChars="0" w:firstLine="0" w:firstLineChars="0"/>
+        <w:rPr>
+          <w:rStyle w:val="9"/>
+        </w:rPr>
+      </w:pPr>
+      <w:r>
+        <w:rPr>
+          <w:rStyle w:val="9"/>
+        </w:rPr>
+        <w:fldChar w:fldCharType="begin"/>
+      </w:r>
+      <w:r>
+        <w:rPr>
+          <w:rStyle w:val="9"/>
+        </w:rPr>
+        <w:instrText xml:space="preserve"> HYPERLINK "https://pointclouds.org/documentation/classpcl_1_1_b_r_i_s_k2_d_estimation.html" </w:instrText>
+      </w:r>
+      <w:r>
+        <w:rPr>
+          <w:rStyle w:val="9"/>
+        </w:rPr>
+        <w:fldChar w:fldCharType="separate"/>
+      </w:r>
+      <w:r>
+        <w:rPr>
+          <w:rStyle w:val="8"/>
+        </w:rPr>
+        <w:t>pcl::BRISK2DEstim</w:t>
       </w:r>
       <w:bookmarkStart w:id="0" w:name="_GoBack"/>
       <w:bookmarkEnd w:id="0"/>
@@ -300,50 +343,7 @@
         <w:rPr>
           <w:rStyle w:val="8"/>
         </w:rPr>
-        <w:t>imation&lt; PointInT, PointNT, PointOutT &gt;</w:t>
-      </w:r>
-      <w:r>
-        <w:rPr>
-          <w:rStyle w:val="9"/>
-        </w:rPr>
-        <w:fldChar w:fldCharType="end"/>
-      </w:r>
-    </w:p>
-    <w:p>
-      <w:pPr>
-        <w:numPr>
-          <w:ilvl w:val="0"/>
-          <w:numId w:val="2"/>
-        </w:numPr>
-        <w:bidi w:val="0"/>
-        <w:ind w:left="0" w:leftChars="0" w:firstLine="0" w:firstLineChars="0"/>
-        <w:rPr>
-          <w:rStyle w:val="9"/>
-        </w:rPr>
-      </w:pPr>
-      <w:r>
-        <w:rPr>
-          <w:rStyle w:val="9"/>
-        </w:rPr>
-        <w:fldChar w:fldCharType="begin"/>
-      </w:r>
-      <w:r>
-        <w:rPr>
-          <w:rStyle w:val="9"/>
-        </w:rPr>
-        <w:instrText xml:space="preserve"> HYPERLINK "https://pointclouds.org/documentation/classpcl_1_1_b_r_i_s_k2_d_estimation.html" </w:instrText>
-      </w:r>
-      <w:r>
-        <w:rPr>
-          <w:rStyle w:val="9"/>
-        </w:rPr>
-        <w:fldChar w:fldCharType="separate"/>
-      </w:r>
-      <w:r>
-        <w:rPr>
-          <w:rStyle w:val="9"/>
-        </w:rPr>
-        <w:t>pcl::BRISK2DEstimation&lt; PointInT, PointOutT, KeypointT, IntensityT &gt;</w:t>
+        <w:t>ation&lt; PointInT, PointOutT, KeypointT, IntensityT &gt;</w:t>
       </w:r>
       <w:r>
         <w:rPr>
@@ -3162,7 +3162,7 @@
     <w:lsdException w:unhideWhenUsed="0" w:uiPriority="0" w:semiHidden="0" w:name="Body Text Indent 3"/>
     <w:lsdException w:unhideWhenUsed="0" w:uiPriority="0" w:semiHidden="0" w:name="Block Text"/>
     <w:lsdException w:unhideWhenUsed="0" w:uiPriority="0" w:semiHidden="0" w:name="Hyperlink"/>
-    <w:lsdException w:unhideWhenUsed="0" w:uiPriority="0" w:semiHidden="0" w:name="FollowedHyperlink"/>
+    <w:lsdException w:qFormat="1" w:unhideWhenUsed="0" w:uiPriority="0" w:semiHidden="0" w:name="FollowedHyperlink"/>
     <w:lsdException w:qFormat="1" w:unhideWhenUsed="0" w:uiPriority="0" w:semiHidden="0" w:name="Strong"/>
     <w:lsdException w:qFormat="1" w:unhideWhenUsed="0" w:uiPriority="0" w:semiHidden="0" w:name="Emphasis"/>
     <w:lsdException w:unhideWhenUsed="0" w:uiPriority="0" w:semiHidden="0" w:name="Document Map"/>
@@ -3437,6 +3437,7 @@
   <w:style w:type="character" w:styleId="8">
     <w:name w:val="FollowedHyperlink"/>
     <w:basedOn w:val="7"/>
+    <w:qFormat/>
     <w:uiPriority w:val="0"/>
     <w:rPr>
       <w:color w:val="800080"/>

</xml_diff>